<commit_message>
Presntacion cuerto trimestre.4.1 by JULIANA
</commit_message>
<xml_diff>
--- a/NUEVO ORGANIZADO/Pruebas/Pruebas caja blanca CRUD persona.docx
+++ b/NUEVO ORGANIZADO/Pruebas/Pruebas caja blanca CRUD persona.docx
@@ -1,6 +1,6 @@
 
 <file path=word/document.xml><?xml version="1.0" encoding="utf-8"?>
-<w:document xmlns:wpc="http://schemas.microsoft.com/office/word/2010/wordprocessingCanvas" xmlns:cx="http://schemas.microsoft.com/office/drawing/2014/chartex" xmlns:cx1="http://schemas.microsoft.com/office/drawing/2015/9/8/chartex" xmlns:cx2="http://schemas.microsoft.com/office/drawing/2015/10/21/chartex" xmlns:cx3="http://schemas.microsoft.com/office/drawing/2016/5/9/chartex" xmlns:cx4="http://schemas.microsoft.com/office/drawing/2016/5/10/chartex" xmlns:cx5="http://schemas.microsoft.com/office/drawing/2016/5/11/chartex" xmlns:cx6="http://schemas.microsoft.com/office/drawing/2016/5/12/chartex" xmlns:cx7="http://schemas.microsoft.com/office/drawing/2016/5/13/chartex" xmlns:cx8="http://schemas.microsoft.com/office/drawing/2016/5/14/chartex" xmlns:mc="http://schemas.openxmlformats.org/markup-compatibility/2006" xmlns:aink="http://schemas.microsoft.com/office/drawing/2016/ink" xmlns:am3d="http://schemas.microsoft.com/office/drawing/2017/model3d" xmlns:o="urn:schemas-microsoft-com:office:office" xmlns:r="http://schemas.openxmlformats.org/officeDocument/2006/relationships" xmlns:m="http://schemas.openxmlformats.org/officeDocument/2006/math" xmlns:v="urn:schemas-microsoft-com:vml" xmlns:wp14="http://schemas.microsoft.com/office/word/2010/wordprocessingDrawing" xmlns:wp="http://schemas.openxmlformats.org/drawingml/2006/wordprocessingDrawing" xmlns:w10="urn:schemas-microsoft-com:office:word" xmlns:w="http://schemas.openxmlformats.org/wordprocessingml/2006/main" xmlns:w14="http://schemas.microsoft.com/office/word/2010/wordml" xmlns:w15="http://schemas.microsoft.com/office/word/2012/wordml" xmlns:w16cid="http://schemas.microsoft.com/office/word/2016/wordml/cid" xmlns:w16se="http://schemas.microsoft.com/office/word/2015/wordml/symex" xmlns:wpg="http://schemas.microsoft.com/office/word/2010/wordprocessingGroup" xmlns:wpi="http://schemas.microsoft.com/office/word/2010/wordprocessingInk" xmlns:wne="http://schemas.microsoft.com/office/word/2006/wordml" xmlns:wps="http://schemas.microsoft.com/office/word/2010/wordprocessingShape" mc:Ignorable="w14 w15 w16se w16cid wp14">
+<w:document xmlns:wpc="http://schemas.microsoft.com/office/word/2010/wordprocessingCanvas" xmlns:mc="http://schemas.openxmlformats.org/markup-compatibility/2006" xmlns:o="urn:schemas-microsoft-com:office:office" xmlns:r="http://schemas.openxmlformats.org/officeDocument/2006/relationships" xmlns:m="http://schemas.openxmlformats.org/officeDocument/2006/math" xmlns:v="urn:schemas-microsoft-com:vml" xmlns:wp14="http://schemas.microsoft.com/office/word/2010/wordprocessingDrawing" xmlns:wp="http://schemas.openxmlformats.org/drawingml/2006/wordprocessingDrawing" xmlns:w10="urn:schemas-microsoft-com:office:word" xmlns:w="http://schemas.openxmlformats.org/wordprocessingml/2006/main" xmlns:w14="http://schemas.microsoft.com/office/word/2010/wordml" xmlns:w15="http://schemas.microsoft.com/office/word/2012/wordml" xmlns:wpg="http://schemas.microsoft.com/office/word/2010/wordprocessingGroup" xmlns:wpi="http://schemas.microsoft.com/office/word/2010/wordprocessingInk" xmlns:wne="http://schemas.microsoft.com/office/word/2006/wordml" xmlns:wps="http://schemas.microsoft.com/office/word/2010/wordprocessingShape" mc:Ignorable="w14 w15 wp14">
   <w:body>
     <w:p>
       <w:pPr>
@@ -21,92 +21,92 @@
         </w:rPr>
         <w:t>Pruebas caja blanca CRUD Persona</w:t>
       </w:r>
+    </w:p>
+    <w:p>
+      <w:pPr>
+        <w:rPr>
+          <w:rFonts w:ascii="Arial" w:hAnsi="Arial" w:cs="Arial"/>
+          <w:sz w:val="24"/>
+          <w:szCs w:val="24"/>
+        </w:rPr>
+      </w:pPr>
+    </w:p>
+    <w:p>
+      <w:pPr>
+        <w:rPr>
+          <w:rFonts w:ascii="Arial" w:hAnsi="Arial" w:cs="Arial"/>
+          <w:sz w:val="24"/>
+          <w:szCs w:val="24"/>
+        </w:rPr>
+      </w:pPr>
+    </w:p>
+    <w:p>
+      <w:pPr>
+        <w:rPr>
+          <w:rFonts w:ascii="Arial" w:hAnsi="Arial" w:cs="Arial"/>
+          <w:b/>
+          <w:sz w:val="24"/>
+          <w:szCs w:val="24"/>
+        </w:rPr>
+      </w:pPr>
+      <w:r>
+        <w:rPr>
+          <w:rFonts w:ascii="Arial" w:hAnsi="Arial" w:cs="Arial"/>
+          <w:b/>
+          <w:sz w:val="24"/>
+          <w:szCs w:val="24"/>
+        </w:rPr>
+        <w:t>Pruebas de camino básico:</w:t>
+      </w:r>
+    </w:p>
+    <w:p>
+      <w:pPr>
+        <w:rPr>
+          <w:rFonts w:ascii="Arial" w:hAnsi="Arial" w:cs="Arial"/>
+          <w:sz w:val="24"/>
+          <w:szCs w:val="24"/>
+        </w:rPr>
+      </w:pPr>
+    </w:p>
+    <w:p>
+      <w:pPr>
+        <w:rPr>
+          <w:rFonts w:ascii="Arial" w:hAnsi="Arial" w:cs="Arial"/>
+          <w:sz w:val="24"/>
+          <w:szCs w:val="24"/>
+        </w:rPr>
+      </w:pPr>
+      <w:r>
+        <w:rPr>
+          <w:rFonts w:ascii="Arial" w:hAnsi="Arial" w:cs="Arial"/>
+          <w:sz w:val="24"/>
+          <w:szCs w:val="24"/>
+        </w:rPr>
+        <w:t>Grafo:</w:t>
+      </w:r>
+    </w:p>
+    <w:p>
+      <w:pPr>
+        <w:rPr>
+          <w:rFonts w:ascii="Arial" w:hAnsi="Arial" w:cs="Arial"/>
+          <w:sz w:val="24"/>
+          <w:szCs w:val="24"/>
+        </w:rPr>
+      </w:pPr>
       <w:bookmarkStart w:id="0" w:name="_GoBack"/>
-      <w:bookmarkEnd w:id="0"/>
-    </w:p>
-    <w:p>
-      <w:pPr>
-        <w:rPr>
-          <w:rFonts w:ascii="Arial" w:hAnsi="Arial" w:cs="Arial"/>
-          <w:sz w:val="24"/>
-          <w:szCs w:val="24"/>
-        </w:rPr>
-      </w:pPr>
-    </w:p>
-    <w:p>
-      <w:pPr>
-        <w:rPr>
-          <w:rFonts w:ascii="Arial" w:hAnsi="Arial" w:cs="Arial"/>
-          <w:sz w:val="24"/>
-          <w:szCs w:val="24"/>
-        </w:rPr>
-      </w:pPr>
-    </w:p>
-    <w:p>
-      <w:pPr>
-        <w:rPr>
-          <w:rFonts w:ascii="Arial" w:hAnsi="Arial" w:cs="Arial"/>
-          <w:b/>
-          <w:sz w:val="24"/>
-          <w:szCs w:val="24"/>
-        </w:rPr>
-      </w:pPr>
-      <w:r>
-        <w:rPr>
-          <w:rFonts w:ascii="Arial" w:hAnsi="Arial" w:cs="Arial"/>
-          <w:b/>
-          <w:sz w:val="24"/>
-          <w:szCs w:val="24"/>
-        </w:rPr>
-        <w:t>Pruebas de camino básico:</w:t>
-      </w:r>
-    </w:p>
-    <w:p>
-      <w:pPr>
-        <w:rPr>
-          <w:rFonts w:ascii="Arial" w:hAnsi="Arial" w:cs="Arial"/>
-          <w:sz w:val="24"/>
-          <w:szCs w:val="24"/>
-        </w:rPr>
-      </w:pPr>
-    </w:p>
-    <w:p>
-      <w:pPr>
-        <w:rPr>
-          <w:rFonts w:ascii="Arial" w:hAnsi="Arial" w:cs="Arial"/>
-          <w:sz w:val="24"/>
-          <w:szCs w:val="24"/>
-        </w:rPr>
-      </w:pPr>
-      <w:r>
-        <w:rPr>
-          <w:rFonts w:ascii="Arial" w:hAnsi="Arial" w:cs="Arial"/>
-          <w:sz w:val="24"/>
-          <w:szCs w:val="24"/>
-        </w:rPr>
-        <w:t>Grafo:</w:t>
-      </w:r>
-    </w:p>
-    <w:p>
-      <w:pPr>
-        <w:rPr>
-          <w:rFonts w:ascii="Arial" w:hAnsi="Arial" w:cs="Arial"/>
-          <w:sz w:val="24"/>
-          <w:szCs w:val="24"/>
-        </w:rPr>
-      </w:pPr>
       <w:r>
         <w:rPr>
           <w:rFonts w:ascii="Arial" w:hAnsi="Arial" w:cs="Arial"/>
           <w:noProof/>
           <w:sz w:val="24"/>
           <w:szCs w:val="24"/>
+          <w:lang w:val="es-ES" w:eastAsia="es-ES"/>
         </w:rPr>
         <w:drawing>
-          <wp:inline distT="0" distB="0" distL="0" distR="0" wp14:anchorId="07F7AA88" wp14:editId="2E937ED8">
-            <wp:extent cx="2524125" cy="3429000"/>
-            <wp:effectExtent l="0" t="0" r="9525" b="0"/>
-            <wp:docPr id="1" name="Imagen 1"/>
+          <wp:inline distT="0" distB="0" distL="0" distR="0">
+            <wp:extent cx="5153025" cy="6581775"/>
+            <wp:effectExtent l="0" t="0" r="9525" b="9525"/>
+            <wp:docPr id="2" name="Imagen 2"/>
             <wp:cNvGraphicFramePr>
               <a:graphicFrameLocks xmlns:a="http://schemas.openxmlformats.org/drawingml/2006/main" noChangeAspect="1"/>
             </wp:cNvGraphicFramePr>
@@ -114,11 +114,17 @@
               <a:graphicData uri="http://schemas.openxmlformats.org/drawingml/2006/picture">
                 <pic:pic xmlns:pic="http://schemas.openxmlformats.org/drawingml/2006/picture">
                   <pic:nvPicPr>
-                    <pic:cNvPr id="1" name=""/>
+                    <pic:cNvPr id="2" name="imagen.png"/>
                     <pic:cNvPicPr/>
                   </pic:nvPicPr>
                   <pic:blipFill>
-                    <a:blip r:embed="rId4"/>
+                    <a:blip r:embed="rId4">
+                      <a:extLst>
+                        <a:ext uri="{28A0092B-C50C-407E-A947-70E740481C1C}">
+                          <a14:useLocalDpi xmlns:a14="http://schemas.microsoft.com/office/drawing/2010/main" val="0"/>
+                        </a:ext>
+                      </a:extLst>
+                    </a:blip>
                     <a:stretch>
                       <a:fillRect/>
                     </a:stretch>
@@ -126,7 +132,7 @@
                   <pic:spPr>
                     <a:xfrm>
                       <a:off x="0" y="0"/>
-                      <a:ext cx="2524125" cy="3429000"/>
+                      <a:ext cx="5153025" cy="6581775"/>
                     </a:xfrm>
                     <a:prstGeom prst="rect">
                       <a:avLst/>
@@ -138,30 +144,32 @@
           </wp:inline>
         </w:drawing>
       </w:r>
-    </w:p>
-    <w:p>
-      <w:pPr>
-        <w:rPr>
-          <w:rFonts w:ascii="Arial" w:hAnsi="Arial" w:cs="Arial"/>
-          <w:sz w:val="24"/>
-          <w:szCs w:val="24"/>
-        </w:rPr>
-      </w:pPr>
-    </w:p>
-    <w:p>
-      <w:pPr>
-        <w:rPr>
-          <w:rFonts w:ascii="Arial" w:hAnsi="Arial" w:cs="Arial"/>
-          <w:sz w:val="24"/>
-          <w:szCs w:val="24"/>
-        </w:rPr>
-      </w:pPr>
-      <w:r>
-        <w:rPr>
-          <w:rFonts w:ascii="Arial" w:hAnsi="Arial" w:cs="Arial"/>
-          <w:sz w:val="24"/>
-          <w:szCs w:val="24"/>
-        </w:rPr>
+      <w:bookmarkEnd w:id="0"/>
+    </w:p>
+    <w:p>
+      <w:pPr>
+        <w:rPr>
+          <w:rFonts w:ascii="Arial" w:hAnsi="Arial" w:cs="Arial"/>
+          <w:sz w:val="24"/>
+          <w:szCs w:val="24"/>
+        </w:rPr>
+      </w:pPr>
+    </w:p>
+    <w:p>
+      <w:pPr>
+        <w:rPr>
+          <w:rFonts w:ascii="Arial" w:hAnsi="Arial" w:cs="Arial"/>
+          <w:sz w:val="24"/>
+          <w:szCs w:val="24"/>
+        </w:rPr>
+      </w:pPr>
+      <w:r>
+        <w:rPr>
+          <w:rFonts w:ascii="Arial" w:hAnsi="Arial" w:cs="Arial"/>
+          <w:sz w:val="24"/>
+          <w:szCs w:val="24"/>
+        </w:rPr>
+        <w:lastRenderedPageBreak/>
         <w:t xml:space="preserve">Complejidad </w:t>
       </w:r>
       <w:proofErr w:type="spellStart"/>
@@ -344,12 +352,12 @@
           <w:sz w:val="24"/>
           <w:szCs w:val="24"/>
         </w:rPr>
-        <w:lastRenderedPageBreak/>
         <w:t xml:space="preserve">Casos de prueba: </w:t>
       </w:r>
       <w:r>
         <w:rPr>
           <w:noProof/>
+          <w:lang w:val="es-ES" w:eastAsia="es-ES"/>
         </w:rPr>
         <w:drawing>
           <wp:inline distT="0" distB="0" distL="0" distR="0" wp14:anchorId="022AD722" wp14:editId="2E772712">
@@ -763,15 +771,7 @@
                 <w:sz w:val="24"/>
                 <w:szCs w:val="24"/>
               </w:rPr>
-              <w:t>=editar</w:t>
-            </w:r>
-            <w:r>
-              <w:rPr>
-                <w:rFonts w:ascii="Arial" w:hAnsi="Arial" w:cs="Arial"/>
-                <w:sz w:val="24"/>
-                <w:szCs w:val="24"/>
-              </w:rPr>
-              <w:t xml:space="preserve"> </w:t>
+              <w:t xml:space="preserve">=editar </w:t>
             </w:r>
             <w:proofErr w:type="spellStart"/>
             <w:r>
@@ -840,6 +840,7 @@
                 <w:sz w:val="24"/>
                 <w:szCs w:val="24"/>
               </w:rPr>
+              <w:lastRenderedPageBreak/>
               <w:t>D2</w:t>
             </w:r>
           </w:p>
@@ -904,15 +905,7 @@
                 <w:sz w:val="24"/>
                 <w:szCs w:val="24"/>
               </w:rPr>
-              <w:t>=registrar</w:t>
-            </w:r>
-            <w:r>
-              <w:rPr>
-                <w:rFonts w:ascii="Arial" w:hAnsi="Arial" w:cs="Arial"/>
-                <w:sz w:val="24"/>
-                <w:szCs w:val="24"/>
-              </w:rPr>
-              <w:t xml:space="preserve"> </w:t>
+              <w:t xml:space="preserve">=registrar </w:t>
             </w:r>
             <w:proofErr w:type="spellStart"/>
             <w:r>
@@ -1045,15 +1038,7 @@
                 <w:sz w:val="24"/>
                 <w:szCs w:val="24"/>
               </w:rPr>
-              <w:t>=registrar</w:t>
-            </w:r>
-            <w:r>
-              <w:rPr>
-                <w:rFonts w:ascii="Arial" w:hAnsi="Arial" w:cs="Arial"/>
-                <w:sz w:val="24"/>
-                <w:szCs w:val="24"/>
-              </w:rPr>
-              <w:t xml:space="preserve"> </w:t>
+              <w:t xml:space="preserve">=registrar </w:t>
             </w:r>
             <w:proofErr w:type="spellStart"/>
             <w:r>
@@ -1071,15 +1056,7 @@
                 <w:sz w:val="24"/>
                 <w:szCs w:val="24"/>
               </w:rPr>
-              <w:t>=editar</w:t>
-            </w:r>
-            <w:r>
-              <w:rPr>
-                <w:rFonts w:ascii="Arial" w:hAnsi="Arial" w:cs="Arial"/>
-                <w:sz w:val="24"/>
-                <w:szCs w:val="24"/>
-              </w:rPr>
-              <w:t xml:space="preserve"> </w:t>
+              <w:t xml:space="preserve">=editar </w:t>
             </w:r>
             <w:proofErr w:type="spellStart"/>
             <w:r>
@@ -1185,15 +1162,7 @@
                 <w:sz w:val="24"/>
                 <w:szCs w:val="24"/>
               </w:rPr>
-              <w:t>=registrar</w:t>
-            </w:r>
-            <w:r>
-              <w:rPr>
-                <w:rFonts w:ascii="Arial" w:hAnsi="Arial" w:cs="Arial"/>
-                <w:sz w:val="24"/>
-                <w:szCs w:val="24"/>
-              </w:rPr>
-              <w:t xml:space="preserve"> </w:t>
+              <w:t xml:space="preserve">=registrar </w:t>
             </w:r>
             <w:proofErr w:type="spellStart"/>
             <w:r>
@@ -1211,15 +1180,7 @@
                 <w:sz w:val="24"/>
                 <w:szCs w:val="24"/>
               </w:rPr>
-              <w:t>=editar</w:t>
-            </w:r>
-            <w:r>
-              <w:rPr>
-                <w:rFonts w:ascii="Arial" w:hAnsi="Arial" w:cs="Arial"/>
-                <w:sz w:val="24"/>
-                <w:szCs w:val="24"/>
-              </w:rPr>
-              <w:t xml:space="preserve"> </w:t>
+              <w:t xml:space="preserve">=editar </w:t>
             </w:r>
             <w:proofErr w:type="spellStart"/>
             <w:r>
@@ -1263,7 +1224,7 @@
 </file>
 
 <file path=word/styles.xml><?xml version="1.0" encoding="utf-8"?>
-<w:styles xmlns:mc="http://schemas.openxmlformats.org/markup-compatibility/2006" xmlns:r="http://schemas.openxmlformats.org/officeDocument/2006/relationships" xmlns:w="http://schemas.openxmlformats.org/wordprocessingml/2006/main" xmlns:w14="http://schemas.microsoft.com/office/word/2010/wordml" xmlns:w15="http://schemas.microsoft.com/office/word/2012/wordml" xmlns:w16cid="http://schemas.microsoft.com/office/word/2016/wordml/cid" xmlns:w16se="http://schemas.microsoft.com/office/word/2015/wordml/symex" mc:Ignorable="w14 w15 w16se w16cid">
+<w:styles xmlns:mc="http://schemas.openxmlformats.org/markup-compatibility/2006" xmlns:r="http://schemas.openxmlformats.org/officeDocument/2006/relationships" xmlns:w="http://schemas.openxmlformats.org/wordprocessingml/2006/main" xmlns:w14="http://schemas.microsoft.com/office/word/2010/wordml" xmlns:w15="http://schemas.microsoft.com/office/word/2012/wordml" mc:Ignorable="w14 w15">
   <w:docDefaults>
     <w:rPrDefault>
       <w:rPr>
@@ -1279,7 +1240,7 @@
       </w:pPr>
     </w:pPrDefault>
   </w:docDefaults>
-  <w:latentStyles w:defLockedState="0" w:defUIPriority="99" w:defSemiHidden="0" w:defUnhideWhenUsed="0" w:defQFormat="0" w:count="375">
+  <w:latentStyles w:defLockedState="0" w:defUIPriority="99" w:defSemiHidden="0" w:defUnhideWhenUsed="0" w:defQFormat="0" w:count="371">
     <w:lsdException w:name="Normal" w:uiPriority="0" w:qFormat="1"/>
     <w:lsdException w:name="heading 1" w:uiPriority="9" w:qFormat="1"/>
     <w:lsdException w:name="heading 2" w:semiHidden="1" w:uiPriority="9" w:unhideWhenUsed="1" w:qFormat="1"/>
@@ -1651,10 +1612,6 @@
     <w:lsdException w:name="List Table 5 Dark Accent 6" w:uiPriority="50"/>
     <w:lsdException w:name="List Table 6 Colorful Accent 6" w:uiPriority="51"/>
     <w:lsdException w:name="List Table 7 Colorful Accent 6" w:uiPriority="52"/>
-    <w:lsdException w:name="Mention" w:semiHidden="1" w:unhideWhenUsed="1"/>
-    <w:lsdException w:name="Smart Hyperlink" w:semiHidden="1" w:unhideWhenUsed="1"/>
-    <w:lsdException w:name="Hashtag" w:semiHidden="1" w:unhideWhenUsed="1"/>
-    <w:lsdException w:name="Unresolved Mention" w:semiHidden="1" w:unhideWhenUsed="1"/>
   </w:latentStyles>
   <w:style w:type="paragraph" w:default="1" w:styleId="Normal">
     <w:name w:val="Normal"/>

</xml_diff>